<commit_message>
Added additional statistics for reports
</commit_message>
<xml_diff>
--- a/LibraryReporter/Report.docx
+++ b/LibraryReporter/Report.docx
@@ -18,7 +18,7 @@
         <w:jc w:val="center"/>
       </w:pPr>
       <w:r>
-        <w:t>Отчет работы книжного фонда за 05.05.2025</w:t>
+        <w:t>Отчет работы книжного фонда с 05.05.2025 по 06.05.2025</w:t>
       </w:r>
     </w:p>
     <w:p>
@@ -79,6 +79,126 @@
         <w:tc>
           <w:p>
             <w:r>
+              <w:t>Создал(а)</w:t>
+            </w:r>
+          </w:p>
+        </w:tc>
+        <w:tc>
+          <w:p>
+            <w:r>
+              <w:t>Создал(а) книгу. Название: Кошка Штрихкод: 93096671</w:t>
+            </w:r>
+          </w:p>
+        </w:tc>
+        <w:tc>
+          <w:p>
+            <w:r>
+              <w:t>05.05.2025</w:t>
+            </w:r>
+          </w:p>
+        </w:tc>
+      </w:tr>
+      <w:tr>
+        <w:tc>
+          <w:p>
+            <w:r>
+              <w:t>Васильев</w:t>
+            </w:r>
+          </w:p>
+        </w:tc>
+        <w:tc>
+          <w:p>
+            <w:r>
+              <w:t>Создал(а)</w:t>
+            </w:r>
+          </w:p>
+        </w:tc>
+        <w:tc>
+          <w:p>
+            <w:r>
+              <w:t>Создал(а) читателя. Фамилия: Крутой Имя: Игорь</w:t>
+            </w:r>
+          </w:p>
+        </w:tc>
+        <w:tc>
+          <w:p>
+            <w:r>
+              <w:t>05.05.2025</w:t>
+            </w:r>
+          </w:p>
+        </w:tc>
+      </w:tr>
+      <w:tr>
+        <w:tc>
+          <w:p>
+            <w:r>
+              <w:t>Васильев</w:t>
+            </w:r>
+          </w:p>
+        </w:tc>
+        <w:tc>
+          <w:p>
+            <w:r>
+              <w:t>Создал(а)</w:t>
+            </w:r>
+          </w:p>
+        </w:tc>
+        <w:tc>
+          <w:p>
+            <w:r>
+              <w:t>Создал(а) автора. Фамилия: Агата Имя: Кристи</w:t>
+            </w:r>
+          </w:p>
+        </w:tc>
+        <w:tc>
+          <w:p>
+            <w:r>
+              <w:t>05.05.2025</w:t>
+            </w:r>
+          </w:p>
+        </w:tc>
+      </w:tr>
+      <w:tr>
+        <w:tc>
+          <w:p>
+            <w:r>
+              <w:t>Васильев</w:t>
+            </w:r>
+          </w:p>
+        </w:tc>
+        <w:tc>
+          <w:p>
+            <w:r>
+              <w:t>Создал(а)</w:t>
+            </w:r>
+          </w:p>
+        </w:tc>
+        <w:tc>
+          <w:p>
+            <w:r>
+              <w:t>Создал(а) издателя. Название: NEXT Эл. Почта: next@gmail.com</w:t>
+            </w:r>
+          </w:p>
+        </w:tc>
+        <w:tc>
+          <w:p>
+            <w:r>
+              <w:t>05.05.2025</w:t>
+            </w:r>
+          </w:p>
+        </w:tc>
+      </w:tr>
+      <w:tr>
+        <w:tc>
+          <w:p>
+            <w:r>
+              <w:t>Васильев</w:t>
+            </w:r>
+          </w:p>
+        </w:tc>
+        <w:tc>
+          <w:p>
+            <w:r>
               <w:t>Изменил(а)</w:t>
             </w:r>
           </w:p>
@@ -188,7 +308,386 @@
           </w:p>
         </w:tc>
       </w:tr>
+      <w:tr>
+        <w:tc>
+          <w:p>
+            <w:r>
+              <w:t>Васильев</w:t>
+            </w:r>
+          </w:p>
+        </w:tc>
+        <w:tc>
+          <w:p>
+            <w:r>
+              <w:t>Создал(а)</w:t>
+            </w:r>
+          </w:p>
+        </w:tc>
+        <w:tc>
+          <w:p>
+            <w:r>
+              <w:t>Создал(а) книгу. Название:  Осень Штрихкод: 13252292</w:t>
+            </w:r>
+          </w:p>
+        </w:tc>
+        <w:tc>
+          <w:p>
+            <w:r>
+              <w:t>05.05.2025</w:t>
+            </w:r>
+          </w:p>
+        </w:tc>
+      </w:tr>
+      <w:tr>
+        <w:tc>
+          <w:p>
+            <w:r>
+              <w:t>Васильев</w:t>
+            </w:r>
+          </w:p>
+        </w:tc>
+        <w:tc>
+          <w:p>
+            <w:r>
+              <w:t>Удалил(а)</w:t>
+            </w:r>
+          </w:p>
+        </w:tc>
+        <w:tc>
+          <w:p>
+            <w:r>
+              <w:t>Удалил(а) книгу.</w:t>
+            </w:r>
+          </w:p>
+        </w:tc>
+        <w:tc>
+          <w:p>
+            <w:r>
+              <w:t>05.05.2025</w:t>
+            </w:r>
+          </w:p>
+        </w:tc>
+      </w:tr>
+      <w:tr>
+        <w:tc>
+          <w:p>
+            <w:r>
+              <w:t>Васильев</w:t>
+            </w:r>
+          </w:p>
+        </w:tc>
+        <w:tc>
+          <w:p>
+            <w:r>
+              <w:t>Выдал(а)</w:t>
+            </w:r>
+          </w:p>
+        </w:tc>
+        <w:tc>
+          <w:p>
+            <w:r>
+              <w:t>Выдал(а) книгу читателю: Игорь Крутой. Название: Кошка Штрихкод: 93096671 Автор: Субботин Издатель: АСТ. Книга выдана с 05.05.2025 по 19.05.2025</w:t>
+            </w:r>
+          </w:p>
+        </w:tc>
+        <w:tc>
+          <w:p>
+            <w:r>
+              <w:t>05.05.2025</w:t>
+            </w:r>
+          </w:p>
+        </w:tc>
+      </w:tr>
+      <w:tr>
+        <w:tc>
+          <w:p>
+            <w:r>
+              <w:t>Васильев</w:t>
+            </w:r>
+          </w:p>
+        </w:tc>
+        <w:tc>
+          <w:p>
+            <w:r>
+              <w:t>Принял(а)</w:t>
+            </w:r>
+          </w:p>
+        </w:tc>
+        <w:tc>
+          <w:p>
+            <w:r>
+              <w:t>Принял(а) книгу у читателя: Игорь Крутой. Название: Кошка Штрихкод: 93096671 Автор: Субботин Издатель: АСТ.</w:t>
+            </w:r>
+          </w:p>
+        </w:tc>
+        <w:tc>
+          <w:p>
+            <w:r>
+              <w:t>05.05.2025</w:t>
+            </w:r>
+          </w:p>
+        </w:tc>
+      </w:tr>
+      <w:tr>
+        <w:tc>
+          <w:p>
+            <w:r>
+              <w:t>moder</w:t>
+            </w:r>
+          </w:p>
+        </w:tc>
+        <w:tc>
+          <w:p>
+            <w:r>
+              <w:t>Создал(а)</w:t>
+            </w:r>
+          </w:p>
+        </w:tc>
+        <w:tc>
+          <w:p>
+            <w:r>
+              <w:t>Создал(а) книгу. Название: 1 Штрихкод: 82100987</w:t>
+            </w:r>
+          </w:p>
+        </w:tc>
+        <w:tc>
+          <w:p>
+            <w:r>
+              <w:t>06.05.2025</w:t>
+            </w:r>
+          </w:p>
+        </w:tc>
+      </w:tr>
+      <w:tr>
+        <w:tc>
+          <w:p>
+            <w:r>
+              <w:t>moder</w:t>
+            </w:r>
+          </w:p>
+        </w:tc>
+        <w:tc>
+          <w:p>
+            <w:r>
+              <w:t>Удалил(а)</w:t>
+            </w:r>
+          </w:p>
+        </w:tc>
+        <w:tc>
+          <w:p>
+            <w:r>
+              <w:t>Удалил(а) книгу.</w:t>
+            </w:r>
+          </w:p>
+        </w:tc>
+        <w:tc>
+          <w:p>
+            <w:r>
+              <w:t>06.05.2025</w:t>
+            </w:r>
+          </w:p>
+        </w:tc>
+      </w:tr>
+      <w:tr>
+        <w:tc>
+          <w:p>
+            <w:r>
+              <w:t>Рагозин</w:t>
+            </w:r>
+          </w:p>
+        </w:tc>
+        <w:tc>
+          <w:p>
+            <w:r>
+              <w:t>Создал(а)</w:t>
+            </w:r>
+          </w:p>
+        </w:tc>
+        <w:tc>
+          <w:p>
+            <w:r>
+              <w:t>Создал(а) автора. Фамилия: Рагозин Имя: Глеб</w:t>
+            </w:r>
+          </w:p>
+        </w:tc>
+        <w:tc>
+          <w:p>
+            <w:r>
+              <w:t>06.05.2025</w:t>
+            </w:r>
+          </w:p>
+        </w:tc>
+      </w:tr>
+      <w:tr>
+        <w:tc>
+          <w:p>
+            <w:r>
+              <w:t>Рагозин</w:t>
+            </w:r>
+          </w:p>
+        </w:tc>
+        <w:tc>
+          <w:p>
+            <w:r>
+              <w:t>Создал(а)</w:t>
+            </w:r>
+          </w:p>
+        </w:tc>
+        <w:tc>
+          <w:p>
+            <w:r>
+              <w:t>Создал(а) книгу. Название: 1 Штрихкод: 21344968</w:t>
+            </w:r>
+          </w:p>
+        </w:tc>
+        <w:tc>
+          <w:p>
+            <w:r>
+              <w:t>06.05.2025</w:t>
+            </w:r>
+          </w:p>
+        </w:tc>
+      </w:tr>
+      <w:tr>
+        <w:tc>
+          <w:p>
+            <w:r>
+              <w:t>Рагозин</w:t>
+            </w:r>
+          </w:p>
+        </w:tc>
+        <w:tc>
+          <w:p>
+            <w:r>
+              <w:t>Создал(а)</w:t>
+            </w:r>
+          </w:p>
+        </w:tc>
+        <w:tc>
+          <w:p>
+            <w:r>
+              <w:t>Создал(а) читателя. Фамилия: Куприянов Имя: Андрей</w:t>
+            </w:r>
+          </w:p>
+        </w:tc>
+        <w:tc>
+          <w:p>
+            <w:r>
+              <w:t>06.05.2025</w:t>
+            </w:r>
+          </w:p>
+        </w:tc>
+      </w:tr>
+      <w:tr>
+        <w:tc>
+          <w:p>
+            <w:r>
+              <w:t>Рагозин</w:t>
+            </w:r>
+          </w:p>
+        </w:tc>
+        <w:tc>
+          <w:p>
+            <w:r>
+              <w:t>Выдал(а)</w:t>
+            </w:r>
+          </w:p>
+        </w:tc>
+        <w:tc>
+          <w:p>
+            <w:r>
+              <w:t>Выдал(а) книгу читателю: Глеб Ульянов. Название: 1 Штрихкод: 21344968 Автор: Глеб Издатель: АСТ. Книга выдана с 06.05.2025 по 20.05.2025</w:t>
+            </w:r>
+          </w:p>
+        </w:tc>
+        <w:tc>
+          <w:p>
+            <w:r>
+              <w:t>06.05.2025</w:t>
+            </w:r>
+          </w:p>
+        </w:tc>
+      </w:tr>
+      <w:tr>
+        <w:tc>
+          <w:p>
+            <w:r>
+              <w:t>Рагозин</w:t>
+            </w:r>
+          </w:p>
+        </w:tc>
+        <w:tc>
+          <w:p>
+            <w:r>
+              <w:t>Принял(а)</w:t>
+            </w:r>
+          </w:p>
+        </w:tc>
+        <w:tc>
+          <w:p>
+            <w:r>
+              <w:t>Принял(а) книгу у читателя: Глеб Ульянов. Название: 1 Штрихкод: 21344968 Автор: Глеб Издатель: АСТ.</w:t>
+            </w:r>
+          </w:p>
+        </w:tc>
+        <w:tc>
+          <w:p>
+            <w:r>
+              <w:t>06.05.2025</w:t>
+            </w:r>
+          </w:p>
+        </w:tc>
+      </w:tr>
+      <w:tr>
+        <w:tc>
+          <w:p>
+            <w:r>
+              <w:t>Рагозин</w:t>
+            </w:r>
+          </w:p>
+        </w:tc>
+        <w:tc>
+          <w:p>
+            <w:r>
+              <w:t>Выдал(а)</w:t>
+            </w:r>
+          </w:p>
+        </w:tc>
+        <w:tc>
+          <w:p>
+            <w:r>
+              <w:t>Выдал(а) книгу читателю: Андрей Куприянов. Название: 1 Штрихкод: 21344968 Автор: Глеб Издатель: АСТ. Книга выдана с 06.05.2025 по 20.05.2025</w:t>
+            </w:r>
+          </w:p>
+        </w:tc>
+        <w:tc>
+          <w:p>
+            <w:r>
+              <w:t>06.05.2025</w:t>
+            </w:r>
+          </w:p>
+        </w:tc>
+      </w:tr>
     </w:tbl>
+    <w:p>
+      <w:pPr>
+        <w:jc w:val="center"/>
+      </w:pPr>
+      <w:r>
+        <w:rPr>
+          <w:b/>
+        </w:rPr>
+        <w:t>Всего событий: 20 за период: 05.05.2025 по 06.05.2025</w:t>
+      </w:r>
+    </w:p>
+    <w:p>
+      <w:pPr>
+        <w:jc w:val="center"/>
+      </w:pPr>
+      <w:r>
+        <w:t>Самый активный сотрудник: Васильев</w:t>
+      </w:r>
+    </w:p>
     <w:p>
       <w:r>
         <w:t/>
@@ -199,7 +698,7 @@
         <w:tc>
           <w:p>
             <w:r>
-              <w:t>Отчет создан сотрудником: Васильев Подпись: ____________  </w:t>
+              <w:t>Отчет создан сотрудником: Рагозин Подпись: ____________</w:t>
             </w:r>
           </w:p>
         </w:tc>
@@ -209,7 +708,7 @@
               <w:jc w:val="right"/>
             </w:pPr>
             <w:r>
-              <w:t> Дата: 05.05.2025</w:t>
+              <w:t> Дата: 07.05.2025</w:t>
             </w:r>
           </w:p>
         </w:tc>

</xml_diff>